<commit_message>
ug and web including version of qr paper added
</commit_message>
<xml_diff>
--- a/graphics/qr_shop_window.docx
+++ b/graphics/qr_shop_window.docx
@@ -87,6 +87,270 @@
         </w:rPr>
         <w:t>REZERVACE</w:t>
       </w:r>
+    </w:p>
+    <w:p>
+      <w:r>
+        <w:rPr>
+          <w:noProof/>
+        </w:rPr>
+        <w:lastRenderedPageBreak/>
+        <w:drawing>
+          <wp:inline distT="0" distB="0" distL="0" distR="0" wp14:anchorId="5FEF5999" wp14:editId="7C4D2213">
+            <wp:extent cx="5937250" cy="5937250"/>
+            <wp:effectExtent l="0" t="0" r="6350" b="6350"/>
+            <wp:docPr id="1943015256" name="Picture 1"/>
+            <wp:cNvGraphicFramePr>
+              <a:graphicFrameLocks xmlns:a="http://schemas.openxmlformats.org/drawingml/2006/main" noChangeAspect="1"/>
+            </wp:cNvGraphicFramePr>
+            <a:graphic xmlns:a="http://schemas.openxmlformats.org/drawingml/2006/main">
+              <a:graphicData uri="http://schemas.openxmlformats.org/drawingml/2006/picture">
+                <pic:pic xmlns:pic="http://schemas.openxmlformats.org/drawingml/2006/picture">
+                  <pic:nvPicPr>
+                    <pic:cNvPr id="0" name="Picture 1"/>
+                    <pic:cNvPicPr>
+                      <a:picLocks noChangeAspect="1" noChangeArrowheads="1"/>
+                    </pic:cNvPicPr>
+                  </pic:nvPicPr>
+                  <pic:blipFill>
+                    <a:blip r:embed="rId4" cstate="print">
+                      <a:extLst>
+                        <a:ext uri="{28A0092B-C50C-407E-A947-70E740481C1C}">
+                          <a14:useLocalDpi xmlns:a14="http://schemas.microsoft.com/office/drawing/2010/main" val="0"/>
+                        </a:ext>
+                      </a:extLst>
+                    </a:blip>
+                    <a:srcRect/>
+                    <a:stretch>
+                      <a:fillRect/>
+                    </a:stretch>
+                  </pic:blipFill>
+                  <pic:spPr bwMode="auto">
+                    <a:xfrm>
+                      <a:off x="0" y="0"/>
+                      <a:ext cx="5937250" cy="5937250"/>
+                    </a:xfrm>
+                    <a:prstGeom prst="rect">
+                      <a:avLst/>
+                    </a:prstGeom>
+                    <a:noFill/>
+                    <a:ln>
+                      <a:noFill/>
+                    </a:ln>
+                  </pic:spPr>
+                </pic:pic>
+              </a:graphicData>
+            </a:graphic>
+          </wp:inline>
+        </w:drawing>
+      </w:r>
+    </w:p>
+    <w:p>
+      <w:pPr>
+        <w:rPr>
+          <w:sz w:val="16"/>
+          <w:szCs w:val="16"/>
+        </w:rPr>
+      </w:pPr>
+    </w:p>
+    <w:p>
+      <w:pPr>
+        <w:jc w:val="center"/>
+        <w:rPr>
+          <w:rFonts w:ascii="Segoe UI" w:hAnsi="Segoe UI" w:cs="Segoe UI"/>
+          <w:b/>
+          <w:bCs/>
+          <w:sz w:val="96"/>
+          <w:szCs w:val="96"/>
+        </w:rPr>
+      </w:pPr>
+      <w:r>
+        <w:rPr>
+          <w:rFonts w:ascii="Segoe UI" w:hAnsi="Segoe UI" w:cs="Segoe UI"/>
+          <w:b/>
+          <w:bCs/>
+          <w:sz w:val="96"/>
+          <w:szCs w:val="96"/>
+        </w:rPr>
+        <w:t>REZERVACE</w:t>
+      </w:r>
+    </w:p>
+    <w:p>
+      <w:pPr>
+        <w:jc w:val="center"/>
+        <w:rPr>
+          <w:rFonts w:ascii="Segoe UI" w:hAnsi="Segoe UI" w:cs="Segoe UI"/>
+          <w:b/>
+          <w:bCs/>
+          <w:sz w:val="18"/>
+          <w:szCs w:val="18"/>
+        </w:rPr>
+      </w:pPr>
+    </w:p>
+    <w:tbl>
+      <w:tblPr>
+        <w:tblStyle w:val="TableGrid"/>
+        <w:tblW w:w="0" w:type="auto"/>
+        <w:tblBorders>
+          <w:top w:val="none" w:sz="0" w:space="0" w:color="auto"/>
+          <w:left w:val="none" w:sz="0" w:space="0" w:color="auto"/>
+          <w:bottom w:val="none" w:sz="0" w:space="0" w:color="auto"/>
+          <w:right w:val="none" w:sz="0" w:space="0" w:color="auto"/>
+          <w:insideH w:val="none" w:sz="0" w:space="0" w:color="auto"/>
+          <w:insideV w:val="none" w:sz="0" w:space="0" w:color="auto"/>
+        </w:tblBorders>
+        <w:tblLook w:val="04A0" w:firstRow="1" w:lastRow="0" w:firstColumn="1" w:lastColumn="0" w:noHBand="0" w:noVBand="1"/>
+      </w:tblPr>
+      <w:tblGrid>
+        <w:gridCol w:w="5665"/>
+        <w:gridCol w:w="3685"/>
+      </w:tblGrid>
+      <w:tr>
+        <w:tc>
+          <w:tcPr>
+            <w:tcW w:w="5665" w:type="dxa"/>
+          </w:tcPr>
+          <w:p>
+            <w:pPr>
+              <w:rPr>
+                <w:rFonts w:ascii="Segoe UI" w:hAnsi="Segoe UI" w:cs="Segoe UI"/>
+                <w:b/>
+                <w:bCs/>
+                <w:sz w:val="120"/>
+                <w:szCs w:val="120"/>
+              </w:rPr>
+            </w:pPr>
+            <w:r>
+              <w:rPr>
+                <w:noProof/>
+                <w:sz w:val="20"/>
+                <w:szCs w:val="20"/>
+              </w:rPr>
+              <w:drawing>
+                <wp:anchor distT="0" distB="0" distL="114300" distR="114300" simplePos="0" relativeHeight="251659264" behindDoc="0" locked="0" layoutInCell="1" allowOverlap="1" wp14:anchorId="3621332E" wp14:editId="32B5445A">
+                  <wp:simplePos x="0" y="0"/>
+                  <wp:positionH relativeFrom="column">
+                    <wp:posOffset>-14605</wp:posOffset>
+                  </wp:positionH>
+                  <wp:positionV relativeFrom="paragraph">
+                    <wp:posOffset>83820</wp:posOffset>
+                  </wp:positionV>
+                  <wp:extent cx="349400" cy="349250"/>
+                  <wp:effectExtent l="0" t="0" r="0" b="0"/>
+                  <wp:wrapNone/>
+                  <wp:docPr id="1836637896" name="Picture 2" descr="Instagram icon, usage and guidelines | Meta | Instagram ..."/>
+                  <wp:cNvGraphicFramePr>
+                    <a:graphicFrameLocks xmlns:a="http://schemas.openxmlformats.org/drawingml/2006/main" noChangeAspect="1"/>
+                  </wp:cNvGraphicFramePr>
+                  <a:graphic xmlns:a="http://schemas.openxmlformats.org/drawingml/2006/main">
+                    <a:graphicData uri="http://schemas.openxmlformats.org/drawingml/2006/picture">
+                      <pic:pic xmlns:pic="http://schemas.openxmlformats.org/drawingml/2006/picture">
+                        <pic:nvPicPr>
+                          <pic:cNvPr id="0" name="Picture 6" descr="Instagram icon, usage and guidelines | Meta | Instagram ..."/>
+                          <pic:cNvPicPr>
+                            <a:picLocks noChangeAspect="1" noChangeArrowheads="1"/>
+                          </pic:cNvPicPr>
+                        </pic:nvPicPr>
+                        <pic:blipFill>
+                          <a:blip r:embed="rId5" cstate="print">
+                            <a:extLst>
+                              <a:ext uri="{28A0092B-C50C-407E-A947-70E740481C1C}">
+                                <a14:useLocalDpi xmlns:a14="http://schemas.microsoft.com/office/drawing/2010/main" val="0"/>
+                              </a:ext>
+                            </a:extLst>
+                          </a:blip>
+                          <a:srcRect/>
+                          <a:stretch>
+                            <a:fillRect/>
+                          </a:stretch>
+                        </pic:blipFill>
+                        <pic:spPr bwMode="auto">
+                          <a:xfrm flipH="1">
+                            <a:off x="0" y="0"/>
+                            <a:ext cx="349400" cy="349250"/>
+                          </a:xfrm>
+                          <a:prstGeom prst="rect">
+                            <a:avLst/>
+                          </a:prstGeom>
+                          <a:noFill/>
+                          <a:ln>
+                            <a:noFill/>
+                          </a:ln>
+                        </pic:spPr>
+                      </pic:pic>
+                    </a:graphicData>
+                  </a:graphic>
+                  <wp14:sizeRelH relativeFrom="page">
+                    <wp14:pctWidth>0</wp14:pctWidth>
+                  </wp14:sizeRelH>
+                  <wp14:sizeRelV relativeFrom="page">
+                    <wp14:pctHeight>0</wp14:pctHeight>
+                  </wp14:sizeRelV>
+                </wp:anchor>
+              </w:drawing>
+            </w:r>
+            <w:r>
+              <w:rPr>
+                <w:rFonts w:ascii="Segoe UI" w:hAnsi="Segoe UI" w:cs="Segoe UI"/>
+                <w:b/>
+                <w:bCs/>
+                <w:sz w:val="56"/>
+                <w:szCs w:val="56"/>
+              </w:rPr>
+              <w:t xml:space="preserve">    </w:t>
+            </w:r>
+            <w:proofErr w:type="spellStart"/>
+            <w:r>
+              <w:rPr>
+                <w:rFonts w:ascii="Segoe UI" w:hAnsi="Segoe UI" w:cs="Segoe UI"/>
+                <w:b/>
+                <w:bCs/>
+                <w:sz w:val="56"/>
+                <w:szCs w:val="56"/>
+              </w:rPr>
+              <w:t>fika_barber</w:t>
+            </w:r>
+            <w:proofErr w:type="spellEnd"/>
+          </w:p>
+        </w:tc>
+        <w:tc>
+          <w:tcPr>
+            <w:tcW w:w="3685" w:type="dxa"/>
+          </w:tcPr>
+          <w:p>
+            <w:pPr>
+              <w:jc w:val="center"/>
+              <w:rPr>
+                <w:rFonts w:ascii="Segoe UI" w:hAnsi="Segoe UI" w:cs="Segoe UI"/>
+                <w:b/>
+                <w:bCs/>
+                <w:sz w:val="120"/>
+                <w:szCs w:val="120"/>
+              </w:rPr>
+            </w:pPr>
+            <w:r>
+              <w:rPr>
+                <w:rFonts w:ascii="Segoe UI" w:hAnsi="Segoe UI" w:cs="Segoe UI"/>
+                <w:b/>
+                <w:bCs/>
+                <w:sz w:val="52"/>
+                <w:szCs w:val="52"/>
+              </w:rPr>
+              <w:t>fika-barber.cz</w:t>
+            </w:r>
+          </w:p>
+        </w:tc>
+      </w:tr>
+    </w:tbl>
+    <w:p>
+      <w:pPr>
+        <w:rPr>
+          <w:rFonts w:ascii="Segoe UI" w:hAnsi="Segoe UI" w:cs="Segoe UI"/>
+          <w:b/>
+          <w:bCs/>
+          <w:sz w:val="120"/>
+          <w:szCs w:val="120"/>
+        </w:rPr>
+      </w:pPr>
     </w:p>
     <w:sectPr>
       <w:pgSz w:w="12240" w:h="15840"/>
@@ -1015,6 +1279,25 @@
       <w:spacing w:val="5"/>
     </w:rPr>
   </w:style>
+  <w:style w:type="table" w:styleId="TableGrid">
+    <w:name w:val="Table Grid"/>
+    <w:basedOn w:val="TableNormal"/>
+    <w:uiPriority w:val="39"/>
+    <w:rsid w:val="00E0760C"/>
+    <w:pPr>
+      <w:spacing w:after="0" w:line="240" w:lineRule="auto"/>
+    </w:pPr>
+    <w:tblPr>
+      <w:tblBorders>
+        <w:top w:val="single" w:sz="4" w:space="0" w:color="auto"/>
+        <w:left w:val="single" w:sz="4" w:space="0" w:color="auto"/>
+        <w:bottom w:val="single" w:sz="4" w:space="0" w:color="auto"/>
+        <w:right w:val="single" w:sz="4" w:space="0" w:color="auto"/>
+        <w:insideH w:val="single" w:sz="4" w:space="0" w:color="auto"/>
+        <w:insideV w:val="single" w:sz="4" w:space="0" w:color="auto"/>
+      </w:tblBorders>
+    </w:tblPr>
+  </w:style>
 </w:styles>
 </file>
 

</xml_diff>